<commit_message>
Gjort så mall överensstämmer med budgetriktlinjer
</commit_message>
<xml_diff>
--- a/bilagor/EkonomiskRapport.docx
+++ b/bilagor/EkonomiskRapport.docx
@@ -2,10 +2,7 @@
 <file path=word/document.xml><?xml version="1.0" encoding="utf-8"?>
 <w:document xmlns:wpc="http://schemas.microsoft.com/office/word/2010/wordprocessingCanvas" xmlns:mc="http://schemas.openxmlformats.org/markup-compatibility/2006" xmlns:o="urn:schemas-microsoft-com:office:office" xmlns:r="http://schemas.openxmlformats.org/officeDocument/2006/relationships" xmlns:m="http://schemas.openxmlformats.org/officeDocument/2006/math" xmlns:v="urn:schemas-microsoft-com:vml" xmlns:wp14="http://schemas.microsoft.com/office/word/2010/wordprocessingDrawing" xmlns:wp="http://schemas.openxmlformats.org/drawingml/2006/wordprocessingDrawing" xmlns:w10="urn:schemas-microsoft-com:office:word" xmlns:w="http://schemas.openxmlformats.org/wordprocessingml/2006/main" xmlns:w14="http://schemas.microsoft.com/office/word/2010/wordml" xmlns:w15="http://schemas.microsoft.com/office/word/2012/wordml" xmlns:wpg="http://schemas.microsoft.com/office/word/2010/wordprocessingGroup" xmlns:wpi="http://schemas.microsoft.com/office/word/2010/wordprocessingInk" xmlns:wne="http://schemas.microsoft.com/office/word/2006/wordml" xmlns:wps="http://schemas.microsoft.com/office/word/2010/wordprocessingShape" mc:Ignorable="w14 w15 wp14">
   <w:body>
-    <w:p>
-      <w:bookmarkStart w:id="0" w:name="_GoBack"/>
-      <w:bookmarkEnd w:id="0"/>
-    </w:p>
+    <w:p/>
     <w:p/>
     <w:p>
       <w:pPr>
@@ -224,7 +221,10 @@
       </w:tr>
     </w:tbl>
     <w:p/>
-    <w:p/>
+    <w:p>
+      <w:bookmarkStart w:id="0" w:name="_GoBack"/>
+      <w:bookmarkEnd w:id="0"/>
+    </w:p>
     <w:tbl>
       <w:tblPr>
         <w:tblStyle w:val="Tabellrutnt"/>
@@ -232,9 +232,9 @@
         <w:tblLook w:val="01E0" w:firstRow="1" w:lastRow="1" w:firstColumn="1" w:lastColumn="1" w:noHBand="0" w:noVBand="0"/>
       </w:tblPr>
       <w:tblGrid>
-        <w:gridCol w:w="2429"/>
-        <w:gridCol w:w="4368"/>
-        <w:gridCol w:w="2275"/>
+        <w:gridCol w:w="2424"/>
+        <w:gridCol w:w="4370"/>
+        <w:gridCol w:w="2278"/>
       </w:tblGrid>
       <w:tr>
         <w:tc>
@@ -308,6 +308,25 @@
           </w:tcPr>
           <w:p>
             <w:r>
+              <w:t>Utrustning, instrument, material</w:t>
+            </w:r>
+          </w:p>
+        </w:tc>
+        <w:tc>
+          <w:tcPr>
+            <w:tcW w:w="2340" w:type="dxa"/>
+          </w:tcPr>
+          <w:p/>
+        </w:tc>
+      </w:tr>
+      <w:tr>
+        <w:tc>
+          <w:tcPr>
+            <w:tcW w:w="6948" w:type="dxa"/>
+            <w:gridSpan w:val="2"/>
+          </w:tcPr>
+          <w:p>
+            <w:r>
               <w:t>Resor</w:t>
             </w:r>
           </w:p>
@@ -327,26 +346,7 @@
           </w:tcPr>
           <w:p>
             <w:r>
-              <w:t>Utrustning</w:t>
-            </w:r>
-          </w:p>
-        </w:tc>
-        <w:tc>
-          <w:tcPr>
-            <w:tcW w:w="2340" w:type="dxa"/>
-          </w:tcPr>
-          <w:p/>
-        </w:tc>
-      </w:tr>
-      <w:tr>
-        <w:tc>
-          <w:tcPr>
-            <w:tcW w:w="6948" w:type="dxa"/>
-            <w:gridSpan w:val="2"/>
-          </w:tcPr>
-          <w:p>
-            <w:r>
-              <w:t>Omkostnadspålägg</w:t>
+              <w:t>Lokalkostnader</w:t>
             </w:r>
           </w:p>
         </w:tc>
@@ -1680,11 +1680,15 @@
   </w:style>
   <w:style w:type="character" w:default="1" w:styleId="Standardstycketeckensnitt">
     <w:name w:val="Default Paragraph Font"/>
+    <w:uiPriority w:val="1"/>
     <w:semiHidden/>
+    <w:unhideWhenUsed/>
   </w:style>
   <w:style w:type="table" w:default="1" w:styleId="Normaltabell">
     <w:name w:val="Normal Table"/>
+    <w:uiPriority w:val="99"/>
     <w:semiHidden/>
+    <w:unhideWhenUsed/>
     <w:tblPr>
       <w:tblInd w:w="0" w:type="dxa"/>
       <w:tblCellMar>
@@ -1697,7 +1701,9 @@
   </w:style>
   <w:style w:type="numbering" w:default="1" w:styleId="Ingenlista">
     <w:name w:val="No List"/>
+    <w:uiPriority w:val="99"/>
     <w:semiHidden/>
+    <w:unhideWhenUsed/>
   </w:style>
   <w:style w:type="character" w:styleId="Hyperlnk">
     <w:name w:val="Hyperlink"/>

</xml_diff>